<commit_message>
Databasenormalisatie en data dictionary documenten gewijzigd
</commit_message>
<xml_diff>
--- a/Documentatie/20160924_Batenburg_ConventieRapport_V1-0-0.docx
+++ b/Documentatie/20160924_Batenburg_ConventieRapport_V1-0-0.docx
@@ -3948,6 +3948,13 @@
     </w:sdt>
     <w:sdt>
       <w:sdtPr>
+        <w:rPr>
+          <w:rFonts w:asciiTheme="minorHAnsi" w:eastAsiaTheme="minorHAnsi" w:hAnsiTheme="minorHAnsi" w:cstheme="minorBidi"/>
+          <w:color w:val="auto"/>
+          <w:sz w:val="22"/>
+          <w:szCs w:val="22"/>
+          <w:lang w:eastAsia="en-US"/>
+        </w:rPr>
         <w:id w:val="1127898686"/>
         <w:docPartObj>
           <w:docPartGallery w:val="Table of Contents"/>
@@ -3956,13 +3963,8 @@
       </w:sdtPr>
       <w:sdtEndPr>
         <w:rPr>
-          <w:rFonts w:asciiTheme="minorHAnsi" w:eastAsiaTheme="minorHAnsi" w:hAnsiTheme="minorHAnsi" w:cstheme="minorBidi"/>
           <w:b/>
           <w:bCs/>
-          <w:color w:val="auto"/>
-          <w:sz w:val="22"/>
-          <w:szCs w:val="22"/>
-          <w:lang w:eastAsia="en-US"/>
         </w:rPr>
       </w:sdtEndPr>
       <w:sdtContent>
@@ -4292,6 +4294,88 @@
       <w:bookmarkStart w:id="0" w:name="_Toc462516320"/>
       <w:r>
         <w:lastRenderedPageBreak/>
+        <w:t>Inleiding</w:t>
+      </w:r>
+    </w:p>
+    <w:p>
+      <w:pPr>
+        <w:pStyle w:val="Geenafstand"/>
+      </w:pPr>
+      <w:r>
+        <w:t>In dit document wordt er gedetailleerd besproken aan welke regels er houden zullen worden met de</w:t>
+      </w:r>
+      <w:bookmarkStart w:id="1" w:name="_GoBack"/>
+      <w:bookmarkEnd w:id="1"/>
+      <w:r>
+        <w:t xml:space="preserve"> volgende punten:</w:t>
+      </w:r>
+    </w:p>
+    <w:p>
+      <w:pPr>
+        <w:pStyle w:val="Geenafstand"/>
+        <w:numPr>
+          <w:ilvl w:val="0"/>
+          <w:numId w:val="4"/>
+        </w:numPr>
+      </w:pPr>
+      <w:r>
+        <w:t>programmering principes</w:t>
+      </w:r>
+    </w:p>
+    <w:p>
+      <w:pPr>
+        <w:pStyle w:val="Geenafstand"/>
+        <w:numPr>
+          <w:ilvl w:val="0"/>
+          <w:numId w:val="4"/>
+        </w:numPr>
+      </w:pPr>
+      <w:r>
+        <w:t>versiebeheer</w:t>
+      </w:r>
+    </w:p>
+    <w:p>
+      <w:pPr>
+        <w:pStyle w:val="Geenafstand"/>
+        <w:numPr>
+          <w:ilvl w:val="0"/>
+          <w:numId w:val="4"/>
+        </w:numPr>
+      </w:pPr>
+      <w:r>
+        <w:t>huisstijl</w:t>
+      </w:r>
+    </w:p>
+    <w:p>
+      <w:pPr>
+        <w:pStyle w:val="Geenafstand"/>
+        <w:numPr>
+          <w:ilvl w:val="0"/>
+          <w:numId w:val="4"/>
+        </w:numPr>
+      </w:pPr>
+      <w:r>
+        <w:t>n</w:t>
+      </w:r>
+      <w:r>
+        <w:t>aamgevingen</w:t>
+      </w:r>
+    </w:p>
+    <w:p>
+      <w:pPr>
+        <w:pStyle w:val="Geenafstand"/>
+      </w:pPr>
+    </w:p>
+    <w:p>
+      <w:pPr>
+        <w:pStyle w:val="Geenafstand"/>
+      </w:pPr>
+    </w:p>
+    <w:p>
+      <w:pPr>
+        <w:pStyle w:val="Kop1"/>
+      </w:pPr>
+      <w:r>
         <w:t>P</w:t>
       </w:r>
       <w:r>
@@ -4343,13 +4427,7 @@
         </w:numPr>
       </w:pPr>
       <w:r>
-        <w:t>Klasnamen</w:t>
-      </w:r>
-      <w:r>
-        <w:t xml:space="preserve"> </w:t>
-      </w:r>
-      <w:r>
-        <w:t>zijn zelfstandige naamwoorden</w:t>
+        <w:t>Klasnamen zijn zelfstandige naamwoorden</w:t>
       </w:r>
     </w:p>
     <w:p>
@@ -4402,16 +4480,7 @@
         <w:t>Methode</w:t>
       </w:r>
       <w:r>
-        <w:t>namen</w:t>
-      </w:r>
-      <w:r>
-        <w:t xml:space="preserve"> </w:t>
-      </w:r>
-      <w:r>
-        <w:t>worden geschreven als</w:t>
-      </w:r>
-      <w:r>
-        <w:t xml:space="preserve"> </w:t>
+        <w:t xml:space="preserve">namen worden geschreven als </w:t>
       </w:r>
       <w:proofErr w:type="spellStart"/>
       <w:r>
@@ -4428,10 +4497,7 @@
         </w:numPr>
       </w:pPr>
       <w:r>
-        <w:t xml:space="preserve">Methodenamen zijn </w:t>
-      </w:r>
-      <w:r>
-        <w:t>werkwoorden</w:t>
+        <w:t>Methodenamen zijn werkwoorden</w:t>
       </w:r>
     </w:p>
     <w:p>
@@ -4443,13 +4509,7 @@
         </w:numPr>
       </w:pPr>
       <w:r>
-        <w:t>Globale variabelen</w:t>
-      </w:r>
-      <w:r>
-        <w:t xml:space="preserve"> worden</w:t>
-      </w:r>
-      <w:r>
-        <w:t xml:space="preserve"> </w:t>
+        <w:t xml:space="preserve">Globale variabelen worden </w:t>
       </w:r>
       <w:r>
         <w:t xml:space="preserve">geschreven als </w:t>
@@ -4469,19 +4529,7 @@
         </w:numPr>
       </w:pPr>
       <w:r>
-        <w:t>Constanten</w:t>
-      </w:r>
-      <w:r>
-        <w:t xml:space="preserve"> </w:t>
-      </w:r>
-      <w:r>
-        <w:t>variabelen</w:t>
-      </w:r>
-      <w:r>
-        <w:t xml:space="preserve"> </w:t>
-      </w:r>
-      <w:r>
-        <w:t xml:space="preserve">worden </w:t>
+        <w:t xml:space="preserve">Constanten variabelen worden </w:t>
       </w:r>
       <w:r>
         <w:t xml:space="preserve">geschreven als </w:t>
@@ -4525,10 +4573,7 @@
         </w:numPr>
       </w:pPr>
       <w:r>
-        <w:t xml:space="preserve">Zet </w:t>
-      </w:r>
-      <w:r>
-        <w:t xml:space="preserve">het haakje sluiten </w:t>
+        <w:t xml:space="preserve">Zet het haakje sluiten </w:t>
       </w:r>
       <w:r>
         <w:t>(</w:t>
@@ -4615,40 +4660,10 @@
         </w:numPr>
       </w:pPr>
       <w:r>
-        <w:t>Regels voor v</w:t>
-      </w:r>
-      <w:r>
-        <w:t>ariabelennamen</w:t>
-      </w:r>
-      <w:r>
-        <w:t>/</w:t>
-      </w:r>
-      <w:r>
-        <w:t>objectennamen</w:t>
-      </w:r>
-      <w:r>
-        <w:t xml:space="preserve">, </w:t>
-      </w:r>
-      <w:r>
-        <w:t>Methodenamen</w:t>
-      </w:r>
-      <w:r>
-        <w:t xml:space="preserve"> en </w:t>
-      </w:r>
-      <w:r>
-        <w:t xml:space="preserve">Klasnamen </w:t>
-      </w:r>
-      <w:r>
-        <w:t>gelden ook voor a</w:t>
-      </w:r>
-      <w:r>
-        <w:t>croniemen</w:t>
-      </w:r>
-      <w:r>
-        <w:t xml:space="preserve"> </w:t>
-      </w:r>
-      <w:r>
-        <w:t>en afkortingen</w:t>
+        <w:t>Regels voor variabelennamen/objectennamen, Methodenamen en Klasnamen gelden ook voor acroniemen</w:t>
+      </w:r>
+      <w:r>
+        <w:t xml:space="preserve"> en afkortingen</w:t>
       </w:r>
       <w:r>
         <w:t>.</w:t>
@@ -4672,16 +4687,7 @@
         <w:t xml:space="preserve"> </w:t>
       </w:r>
       <w:r>
-        <w:t>acroniem</w:t>
-      </w:r>
-      <w:r>
-        <w:t xml:space="preserve"> </w:t>
-      </w:r>
-      <w:r>
-        <w:t>of afkorting</w:t>
-      </w:r>
-      <w:r>
-        <w:t xml:space="preserve"> </w:t>
+        <w:t xml:space="preserve">acroniem of afkorting </w:t>
       </w:r>
       <w:r>
         <w:t xml:space="preserve">niet duidelijk genoeg is of niet te vaak in Engels </w:t>
@@ -4852,13 +4858,7 @@
         <w:rPr>
           <w:rFonts w:ascii="Consolas" w:hAnsi="Consolas"/>
         </w:rPr>
-        <w:t xml:space="preserve">; // </w:t>
-      </w:r>
-      <w:r>
-        <w:rPr>
-          <w:rFonts w:ascii="Consolas" w:hAnsi="Consolas"/>
-        </w:rPr>
-        <w:t>Avenue name</w:t>
+        <w:t>; // Avenue name</w:t>
       </w:r>
       <w:r>
         <w:t>)</w:t>
@@ -4911,11 +4911,11 @@
       <w:pPr>
         <w:pStyle w:val="Kop1"/>
       </w:pPr>
-      <w:bookmarkStart w:id="1" w:name="_Toc462516321"/>
+      <w:bookmarkStart w:id="2" w:name="_Toc462516321"/>
       <w:r>
         <w:t>Documenten naamgevingen</w:t>
       </w:r>
-      <w:bookmarkEnd w:id="1"/>
+      <w:bookmarkEnd w:id="2"/>
     </w:p>
     <w:p>
       <w:pPr>
@@ -4958,11 +4958,11 @@
       <w:pPr>
         <w:pStyle w:val="Kop1"/>
       </w:pPr>
-      <w:bookmarkStart w:id="2" w:name="_Toc462516322"/>
+      <w:bookmarkStart w:id="3" w:name="_Toc462516322"/>
       <w:r>
         <w:t>Huisstijl</w:t>
       </w:r>
-      <w:bookmarkEnd w:id="2"/>
+      <w:bookmarkEnd w:id="3"/>
     </w:p>
     <w:p>
       <w:pPr>
@@ -4981,13 +4981,7 @@
         </w:numPr>
       </w:pPr>
       <w:r>
-        <w:t>Lettertype</w:t>
-      </w:r>
-      <w:r>
-        <w:t>:</w:t>
-      </w:r>
-      <w:r>
-        <w:t xml:space="preserve"> </w:t>
+        <w:t xml:space="preserve">Lettertype: </w:t>
       </w:r>
       <w:proofErr w:type="spellStart"/>
       <w:r>
@@ -5060,29 +5054,37 @@
     </w:p>
     <w:p>
       <w:pPr>
-        <w:pStyle w:val="Kop1"/>
-      </w:pPr>
-      <w:bookmarkStart w:id="3" w:name="_Toc462516323"/>
-      <w:r>
-        <w:t>V</w:t>
-      </w:r>
-      <w:r>
-        <w:t>ersiebeheer</w:t>
-      </w:r>
-      <w:bookmarkEnd w:id="3"/>
+        <w:pStyle w:val="Geenafstand"/>
+      </w:pPr>
     </w:p>
     <w:p>
       <w:pPr>
         <w:pStyle w:val="Geenafstand"/>
       </w:pPr>
+    </w:p>
+    <w:p>
+      <w:pPr>
+        <w:pStyle w:val="Kop1"/>
+      </w:pPr>
+      <w:bookmarkStart w:id="4" w:name="_Toc462516323"/>
+      <w:r>
+        <w:t>V</w:t>
+      </w:r>
+      <w:r>
+        <w:t>ersiebeheer</w:t>
+      </w:r>
+      <w:bookmarkEnd w:id="4"/>
+    </w:p>
+    <w:p>
+      <w:pPr>
+        <w:pStyle w:val="Geenafstand"/>
+      </w:pPr>
       <w:r>
         <w:t>Er zal gebruik worden gemaakt van GitHub</w:t>
       </w:r>
       <w:r>
         <w:t>.</w:t>
       </w:r>
-      <w:bookmarkStart w:id="4" w:name="_GoBack"/>
-      <w:bookmarkEnd w:id="4"/>
     </w:p>
     <w:sectPr>
       <w:footerReference w:type="default" r:id="rId9"/>
@@ -5132,6 +5134,7 @@
         <w:docPartUnique/>
       </w:docPartObj>
     </w:sdtPr>
+    <w:sdtEndPr/>
     <w:sdtContent>
       <w:sdt>
         <w:sdtPr>
@@ -5141,6 +5144,7 @@
             <w:docPartUnique/>
           </w:docPartObj>
         </w:sdtPr>
+        <w:sdtEndPr/>
         <w:sdtContent>
           <w:p>
             <w:pPr>
@@ -5181,7 +5185,7 @@
                 <w:bCs/>
                 <w:noProof/>
               </w:rPr>
-              <w:t>2</w:t>
+              <w:t>3</w:t>
             </w:r>
             <w:r>
               <w:rPr>
@@ -5226,7 +5230,7 @@
                 <w:bCs/>
                 <w:noProof/>
               </w:rPr>
-              <w:t>2</w:t>
+              <w:t>3</w:t>
             </w:r>
             <w:r>
               <w:rPr>
@@ -5616,6 +5620,119 @@
       </w:rPr>
     </w:lvl>
   </w:abstractNum>
+  <w:abstractNum w:abstractNumId="3" w15:restartNumberingAfterBreak="0">
+    <w:nsid w:val="755E7313"/>
+    <w:multiLevelType w:val="hybridMultilevel"/>
+    <w:tmpl w:val="D5EC7156"/>
+    <w:lvl w:ilvl="0" w:tplc="04130001">
+      <w:start w:val="1"/>
+      <w:numFmt w:val="bullet"/>
+      <w:lvlText w:val=""/>
+      <w:lvlJc w:val="left"/>
+      <w:pPr>
+        <w:ind w:left="720" w:hanging="360"/>
+      </w:pPr>
+      <w:rPr>
+        <w:rFonts w:ascii="Symbol" w:hAnsi="Symbol" w:hint="default"/>
+      </w:rPr>
+    </w:lvl>
+    <w:lvl w:ilvl="1" w:tplc="04130003" w:tentative="1">
+      <w:start w:val="1"/>
+      <w:numFmt w:val="bullet"/>
+      <w:lvlText w:val="o"/>
+      <w:lvlJc w:val="left"/>
+      <w:pPr>
+        <w:ind w:left="1440" w:hanging="360"/>
+      </w:pPr>
+      <w:rPr>
+        <w:rFonts w:ascii="Courier New" w:hAnsi="Courier New" w:cs="Courier New" w:hint="default"/>
+      </w:rPr>
+    </w:lvl>
+    <w:lvl w:ilvl="2" w:tplc="04130005" w:tentative="1">
+      <w:start w:val="1"/>
+      <w:numFmt w:val="bullet"/>
+      <w:lvlText w:val=""/>
+      <w:lvlJc w:val="left"/>
+      <w:pPr>
+        <w:ind w:left="2160" w:hanging="360"/>
+      </w:pPr>
+      <w:rPr>
+        <w:rFonts w:ascii="Wingdings" w:hAnsi="Wingdings" w:hint="default"/>
+      </w:rPr>
+    </w:lvl>
+    <w:lvl w:ilvl="3" w:tplc="04130001" w:tentative="1">
+      <w:start w:val="1"/>
+      <w:numFmt w:val="bullet"/>
+      <w:lvlText w:val=""/>
+      <w:lvlJc w:val="left"/>
+      <w:pPr>
+        <w:ind w:left="2880" w:hanging="360"/>
+      </w:pPr>
+      <w:rPr>
+        <w:rFonts w:ascii="Symbol" w:hAnsi="Symbol" w:hint="default"/>
+      </w:rPr>
+    </w:lvl>
+    <w:lvl w:ilvl="4" w:tplc="04130003" w:tentative="1">
+      <w:start w:val="1"/>
+      <w:numFmt w:val="bullet"/>
+      <w:lvlText w:val="o"/>
+      <w:lvlJc w:val="left"/>
+      <w:pPr>
+        <w:ind w:left="3600" w:hanging="360"/>
+      </w:pPr>
+      <w:rPr>
+        <w:rFonts w:ascii="Courier New" w:hAnsi="Courier New" w:cs="Courier New" w:hint="default"/>
+      </w:rPr>
+    </w:lvl>
+    <w:lvl w:ilvl="5" w:tplc="04130005" w:tentative="1">
+      <w:start w:val="1"/>
+      <w:numFmt w:val="bullet"/>
+      <w:lvlText w:val=""/>
+      <w:lvlJc w:val="left"/>
+      <w:pPr>
+        <w:ind w:left="4320" w:hanging="360"/>
+      </w:pPr>
+      <w:rPr>
+        <w:rFonts w:ascii="Wingdings" w:hAnsi="Wingdings" w:hint="default"/>
+      </w:rPr>
+    </w:lvl>
+    <w:lvl w:ilvl="6" w:tplc="04130001" w:tentative="1">
+      <w:start w:val="1"/>
+      <w:numFmt w:val="bullet"/>
+      <w:lvlText w:val=""/>
+      <w:lvlJc w:val="left"/>
+      <w:pPr>
+        <w:ind w:left="5040" w:hanging="360"/>
+      </w:pPr>
+      <w:rPr>
+        <w:rFonts w:ascii="Symbol" w:hAnsi="Symbol" w:hint="default"/>
+      </w:rPr>
+    </w:lvl>
+    <w:lvl w:ilvl="7" w:tplc="04130003" w:tentative="1">
+      <w:start w:val="1"/>
+      <w:numFmt w:val="bullet"/>
+      <w:lvlText w:val="o"/>
+      <w:lvlJc w:val="left"/>
+      <w:pPr>
+        <w:ind w:left="5760" w:hanging="360"/>
+      </w:pPr>
+      <w:rPr>
+        <w:rFonts w:ascii="Courier New" w:hAnsi="Courier New" w:cs="Courier New" w:hint="default"/>
+      </w:rPr>
+    </w:lvl>
+    <w:lvl w:ilvl="8" w:tplc="04130005" w:tentative="1">
+      <w:start w:val="1"/>
+      <w:numFmt w:val="bullet"/>
+      <w:lvlText w:val=""/>
+      <w:lvlJc w:val="left"/>
+      <w:pPr>
+        <w:ind w:left="6480" w:hanging="360"/>
+      </w:pPr>
+      <w:rPr>
+        <w:rFonts w:ascii="Wingdings" w:hAnsi="Wingdings" w:hint="default"/>
+      </w:rPr>
+    </w:lvl>
+  </w:abstractNum>
   <w:num w:numId="1">
     <w:abstractNumId w:val="1"/>
   </w:num>
@@ -5624,6 +5741,9 @@
   </w:num>
   <w:num w:numId="3">
     <w:abstractNumId w:val="2"/>
+  </w:num>
+  <w:num w:numId="4">
+    <w:abstractNumId w:val="3"/>
   </w:num>
 </w:numbering>
 </file>
@@ -6476,7 +6596,7 @@
 </file>
 
 <file path=customXml/itemProps1.xml><?xml version="1.0" encoding="utf-8"?>
-<ds:datastoreItem xmlns:ds="http://schemas.openxmlformats.org/officeDocument/2006/customXml" ds:itemID="{4FA52302-299D-424C-BD66-03C6BE2E4E03}">
+<ds:datastoreItem xmlns:ds="http://schemas.openxmlformats.org/officeDocument/2006/customXml" ds:itemID="{BC75ACE9-1ADF-4A57-A62D-1CC64C7D8325}">
   <ds:schemaRefs>
     <ds:schemaRef ds:uri="http://schemas.openxmlformats.org/officeDocument/2006/bibliography"/>
   </ds:schemaRefs>

</xml_diff>